<commit_message>
Update 9. (à remplir) Guide entretien collectif.docx
</commit_message>
<xml_diff>
--- a/Dossier de rendu phase B/9. (à remplir) Guide entretien collectif.docx
+++ b/Dossier de rendu phase B/9. (à remplir) Guide entretien collectif.docx
@@ -13,7 +13,13 @@
     <w:p/>
     <w:p>
       <w:r>
-        <w:t>Le but de l’entretien collectif est de valider avec les joueurs l’identification de leurs intentions et stratégies. Ils doivent permettre de mettre en lumière des changements de stratégies naturels et leurs causes, ainsi que les motivations des joueurs dans le choix de sa stratégie initiale.</w:t>
+        <w:t xml:space="preserve">Le but de l’entretien collectif est de valider avec les joueurs l’identification de leurs intentions et stratégies. Ils doivent permettre de mettre en lumière des changements de stratégies naturels et leurs causes, ainsi que les motivations des joueurs dans le choix de </w:t>
+      </w:r>
+      <w:r>
+        <w:t>leur</w:t>
+      </w:r>
+      <w:r>
+        <w:t xml:space="preserve"> stratégie initiale.</w:t>
       </w:r>
     </w:p>
     <w:p/>
@@ -63,16 +69,90 @@
       </w:r>
     </w:p>
     <w:p>
-      <w:r>
+      <w:pPr>
+        <w:rPr>
+          <w:i/>
+          <w:iCs/>
+        </w:rPr>
+      </w:pPr>
+      <w:r>
+        <w:rPr>
+          <w:i/>
+          <w:iCs/>
+        </w:rPr>
         <w:t xml:space="preserve">Cet entretien va se dérouler sous forme d’entretien collectif, nous allons visionner ensemble certaines séquences de la vidéo de votre partie de </w:t>
       </w:r>
       <w:proofErr w:type="spellStart"/>
       <w:r>
+        <w:rPr>
+          <w:i/>
+          <w:iCs/>
+        </w:rPr>
         <w:t>Galérapagos</w:t>
       </w:r>
       <w:proofErr w:type="spellEnd"/>
       <w:r>
-        <w:t>. L'objectif est de mieux comprendre votre réflexion individuelle et vos décisions durant le jeu. Je vous invite à expliquer à tout moment ce que vous avez pensé, ressenti ou envisagé dans les différentes situations de jeu ou à rebondir sur les commentaires des autres joueurs. Cet entretien sera enregistré pour faciliter l’analyse, mais ne sera utilisée que dans le cadre de cette étude. Il n’y a aucune évaluation ou jugement de valeur sur vos réponses ou actions dans le jeu. Notre but est simplement de comprendre les dynamiques de pensée et de décision qui se manifestent pendant le jeu.</w:t>
+        <w:rPr>
+          <w:i/>
+          <w:iCs/>
+        </w:rPr>
+        <w:t xml:space="preserve">. L'objectif est de mieux comprendre </w:t>
+      </w:r>
+      <w:r>
+        <w:rPr>
+          <w:i/>
+          <w:iCs/>
+        </w:rPr>
+        <w:t>vos</w:t>
+      </w:r>
+      <w:r>
+        <w:rPr>
+          <w:i/>
+          <w:iCs/>
+        </w:rPr>
+        <w:t xml:space="preserve"> réflexion</w:t>
+      </w:r>
+      <w:r>
+        <w:rPr>
+          <w:i/>
+          <w:iCs/>
+        </w:rPr>
+        <w:t>s</w:t>
+      </w:r>
+      <w:r>
+        <w:rPr>
+          <w:i/>
+          <w:iCs/>
+        </w:rPr>
+        <w:t xml:space="preserve"> individuelle</w:t>
+      </w:r>
+      <w:r>
+        <w:rPr>
+          <w:i/>
+          <w:iCs/>
+        </w:rPr>
+        <w:t>s</w:t>
+      </w:r>
+      <w:r>
+        <w:rPr>
+          <w:i/>
+          <w:iCs/>
+        </w:rPr>
+        <w:t xml:space="preserve"> et vos décisions durant le jeu. Je vous invite à expliquer à tout moment ce que vous avez pensé, ressenti ou envisagé dans les différentes situations de jeu ou à rebondir sur les commentaires des autres joueurs. Cet entretien sera enregistré pour faciliter l’analyse, mais ne sera utilisé que dans le cadre de cette étude. Il n’y a aucune évaluation ou jugement de valeur sur vos réponses ou action</w:t>
+      </w:r>
+      <w:r>
+        <w:rPr>
+          <w:i/>
+          <w:iCs/>
+        </w:rPr>
+        <w:t>s</w:t>
+      </w:r>
+      <w:r>
+        <w:rPr>
+          <w:i/>
+          <w:iCs/>
+        </w:rPr>
+        <w:t>. Notre but est simplement de comprendre les dynamiques de pensée et de décision qui se manifestent pendant le jeu.</w:t>
       </w:r>
     </w:p>
     <w:p/>
@@ -110,117 +190,6 @@
         <w:t>- Donner équitablement et limiter si nécessaire le temps de parole</w:t>
       </w:r>
     </w:p>
-    <w:p>
-      <w:pPr>
-        <w:pStyle w:val="Titre1"/>
-      </w:pPr>
-      <w:r>
-        <w:lastRenderedPageBreak/>
-        <w:t>4. Techniques de questionnement et relance</w:t>
-      </w:r>
-    </w:p>
-    <w:p/>
-    <w:p>
-      <w:commentRangeStart w:id="0"/>
-      <w:r>
-        <w:t xml:space="preserve">Relances en écho : </w:t>
-      </w:r>
-    </w:p>
-    <w:p>
-      <w:r>
-        <w:t>- Reprendre la phrase avec un ton interrogatif</w:t>
-      </w:r>
-    </w:p>
-    <w:p>
-      <w:r>
-        <w:t>- Reprendre le temps utilisé : passé ou présent sans être dans la généralisation</w:t>
-      </w:r>
-    </w:p>
-    <w:p>
-      <w:r>
-        <w:t>- Poser des questions générales : « Qu’est ce qui te revient à ce moment-là ? » - Éviter le mot pourquoi ==&gt; incite à la rationalité</w:t>
-      </w:r>
-      <w:commentRangeEnd w:id="0"/>
-      <w:r>
-        <w:rPr>
-          <w:rStyle w:val="Marquedecommentaire"/>
-        </w:rPr>
-        <w:commentReference w:id="0"/>
-      </w:r>
-    </w:p>
-    <w:p/>
-    <w:p>
-      <w:pPr>
-        <w:pStyle w:val="Titre2"/>
-      </w:pPr>
-      <w:r>
-        <w:t>Questions type pour le ressenti global de la partie :</w:t>
-      </w:r>
-    </w:p>
-    <w:p>
-      <w:r>
-        <w:t>- À quel moment avez-vous senti que la partie prenait une tournure décisive ?</w:t>
-      </w:r>
-    </w:p>
-    <w:p>
-      <w:r>
-        <w:t xml:space="preserve">- Comment avez-vous perçu les interactions avec les autres joueurs ? Avez-vous ressenti une dynamique collective dans cette partie ou plutôt une compétition individualiste ? </w:t>
-      </w:r>
-    </w:p>
-    <w:p>
-      <w:r>
-        <w:t>- Y a-t-il eu des moments où vous avez perdu de vues vos objectifs ?</w:t>
-      </w:r>
-    </w:p>
-    <w:p/>
-    <w:p>
-      <w:pPr>
-        <w:pStyle w:val="Titre2"/>
-      </w:pPr>
-      <w:r>
-        <w:t>Questions type pour le visionnage de la vidéo :</w:t>
-      </w:r>
-    </w:p>
-    <w:p>
-      <w:r>
-        <w:t>- Quelles étaient tes intentions en prenant cette décision ? Cherchais-tu à atteindre un objectif précis ?</w:t>
-      </w:r>
-    </w:p>
-    <w:p>
-      <w:r>
-        <w:t xml:space="preserve">- Y avait-il d'autres actions possibles que tu as envisagées avant de prendre cette décision ? Pourquoi ne les as-tu pas choisies ? </w:t>
-      </w:r>
-    </w:p>
-    <w:p>
-      <w:r>
-        <w:t xml:space="preserve">- Si tu avais pu revenir en arrière, aurais-tu fait la même chose ? Pourquoi ou pourquoi pas ? </w:t>
-      </w:r>
-    </w:p>
-    <w:p>
-      <w:r>
-        <w:t>- Est-ce que les choix des autres joueurs ont influencé ton propre jeu ? Si oui, comment ?</w:t>
-      </w:r>
-    </w:p>
-    <w:p/>
-    <w:p>
-      <w:r>
-        <w:t>Dans quelle mesure avez-vous été influencé(e) par les décisions des autres ? Avez-vous suivi leur avis sans évaluer votre propre opinion ?</w:t>
-      </w:r>
-    </w:p>
-    <w:p>
-      <w:r>
-        <w:t xml:space="preserve">Estimez-vous que votre prise de position </w:t>
-      </w:r>
-      <w:proofErr w:type="gramStart"/>
-      <w:r>
-        <w:t>reflétait</w:t>
-      </w:r>
-      <w:proofErr w:type="gramEnd"/>
-      <w:r>
-        <w:t xml:space="preserve"> votre pensée personnelle ou celle du groupe ?</w:t>
-      </w:r>
-    </w:p>
-    <w:p/>
     <w:sectPr>
       <w:pgSz w:w="11906" w:h="16838"/>
       <w:pgMar w:top="1417" w:right="1417" w:bottom="1417" w:left="1417" w:header="708" w:footer="708" w:gutter="0"/>
@@ -229,53 +198,6 @@
     </w:sectPr>
   </w:body>
 </w:document>
-</file>
-
-<file path=word/comments.xml><?xml version="1.0" encoding="utf-8"?>
-<w:comments xmlns:wpc="http://schemas.microsoft.com/office/word/2010/wordprocessingCanvas" xmlns:cx="http://schemas.microsoft.com/office/drawing/2014/chartex" xmlns:cx1="http://schemas.microsoft.com/office/drawing/2015/9/8/chartex" xmlns:cx2="http://schemas.microsoft.com/office/drawing/2015/10/21/chartex" xmlns:cx3="http://schemas.microsoft.com/office/drawing/2016/5/9/chartex" xmlns:cx4="http://schemas.microsoft.com/office/drawing/2016/5/10/chartex" xmlns:cx5="http://schemas.microsoft.com/office/drawing/2016/5/11/chartex" xmlns:cx6="http://schemas.microsoft.com/office/drawing/2016/5/12/chartex" xmlns:cx7="http://schemas.microsoft.com/office/drawing/2016/5/13/chartex" xmlns:cx8="http://schemas.microsoft.com/office/drawing/2016/5/14/chartex" xmlns:mc="http://schemas.openxmlformats.org/markup-compatibility/2006" xmlns:aink="http://schemas.microsoft.com/office/drawing/2016/ink" xmlns:am3d="http://schemas.microsoft.com/office/drawing/2017/model3d" xmlns:o="urn:schemas-microsoft-com:office:office" xmlns:oel="http://schemas.microsoft.com/office/2019/extlst" xmlns:r="http://schemas.openxmlformats.org/officeDocument/2006/relationships" xmlns:m="http://schemas.openxmlformats.org/officeDocument/2006/math" xmlns:v="urn:schemas-microsoft-com:vml" xmlns:wp14="http://schemas.microsoft.com/office/word/2010/wordprocessingDrawing" xmlns:wp="http://schemas.openxmlformats.org/drawingml/2006/wordprocessingDrawing" xmlns:w10="urn:schemas-microsoft-com:office:word" xmlns:w="http://schemas.openxmlformats.org/wordprocessingml/2006/main" xmlns:w14="http://schemas.microsoft.com/office/word/2010/wordml" xmlns:w15="http://schemas.microsoft.com/office/word/2012/wordml" xmlns:w16cex="http://schemas.microsoft.com/office/word/2018/wordml/cex" xmlns:w16cid="http://schemas.microsoft.com/office/word/2016/wordml/cid" xmlns:w16="http://schemas.microsoft.com/office/word/2018/wordml" xmlns:w16du="http://schemas.microsoft.com/office/word/2023/wordml/word16du" xmlns:w16sdtdh="http://schemas.microsoft.com/office/word/2020/wordml/sdtdatahash" xmlns:w16se="http://schemas.microsoft.com/office/word/2015/wordml/symex" xmlns:wpg="http://schemas.microsoft.com/office/word/2010/wordprocessingGroup" xmlns:wpi="http://schemas.microsoft.com/office/word/2010/wordprocessingInk" xmlns:wne="http://schemas.microsoft.com/office/word/2006/wordml" xmlns:wps="http://schemas.microsoft.com/office/word/2010/wordprocessingShape" mc:Ignorable="w14 w15 w16se w16cid w16 w16cex w16sdtdh w16du wp14">
-  <w:comment w:id="0" w:author="Lucie Della-Negra" w:date="2024-11-19T16:26:00Z" w:initials="LD">
-    <w:p>
-      <w:pPr>
-        <w:pStyle w:val="Commentaire"/>
-      </w:pPr>
-      <w:r>
-        <w:rPr>
-          <w:rStyle w:val="Marquedecommentaire"/>
-        </w:rPr>
-        <w:annotationRef/>
-      </w:r>
-      <w:r>
-        <w:t>Plus adapté à l’entretien d’autoconfrontation</w:t>
-      </w:r>
-    </w:p>
-  </w:comment>
-</w:comments>
-</file>
-
-<file path=word/commentsExtended.xml><?xml version="1.0" encoding="utf-8"?>
-<w15:commentsEx xmlns:wpc="http://schemas.microsoft.com/office/word/2010/wordprocessingCanvas" xmlns:cx="http://schemas.microsoft.com/office/drawing/2014/chartex" xmlns:cx1="http://schemas.microsoft.com/office/drawing/2015/9/8/chartex" xmlns:cx2="http://schemas.microsoft.com/office/drawing/2015/10/21/chartex" xmlns:cx3="http://schemas.microsoft.com/office/drawing/2016/5/9/chartex" xmlns:cx4="http://schemas.microsoft.com/office/drawing/2016/5/10/chartex" xmlns:cx5="http://schemas.microsoft.com/office/drawing/2016/5/11/chartex" xmlns:cx6="http://schemas.microsoft.com/office/drawing/2016/5/12/chartex" xmlns:cx7="http://schemas.microsoft.com/office/drawing/2016/5/13/chartex" xmlns:cx8="http://schemas.microsoft.com/office/drawing/2016/5/14/chartex" xmlns:mc="http://schemas.openxmlformats.org/markup-compatibility/2006" xmlns:aink="http://schemas.microsoft.com/office/drawing/2016/ink" xmlns:am3d="http://schemas.microsoft.com/office/drawing/2017/model3d" xmlns:o="urn:schemas-microsoft-com:office:office" xmlns:oel="http://schemas.microsoft.com/office/2019/extlst" xmlns:r="http://schemas.openxmlformats.org/officeDocument/2006/relationships" xmlns:m="http://schemas.openxmlformats.org/officeDocument/2006/math" xmlns:v="urn:schemas-microsoft-com:vml" xmlns:wp14="http://schemas.microsoft.com/office/word/2010/wordprocessingDrawing" xmlns:wp="http://schemas.openxmlformats.org/drawingml/2006/wordprocessingDrawing" xmlns:w10="urn:schemas-microsoft-com:office:word" xmlns:w="http://schemas.openxmlformats.org/wordprocessingml/2006/main" xmlns:w14="http://schemas.microsoft.com/office/word/2010/wordml" xmlns:w15="http://schemas.microsoft.com/office/word/2012/wordml" xmlns:w16cex="http://schemas.microsoft.com/office/word/2018/wordml/cex" xmlns:w16cid="http://schemas.microsoft.com/office/word/2016/wordml/cid" xmlns:w16="http://schemas.microsoft.com/office/word/2018/wordml" xmlns:w16du="http://schemas.microsoft.com/office/word/2023/wordml/word16du" xmlns:w16sdtdh="http://schemas.microsoft.com/office/word/2020/wordml/sdtdatahash" xmlns:w16se="http://schemas.microsoft.com/office/word/2015/wordml/symex" xmlns:wpg="http://schemas.microsoft.com/office/word/2010/wordprocessingGroup" xmlns:wpi="http://schemas.microsoft.com/office/word/2010/wordprocessingInk" xmlns:wne="http://schemas.microsoft.com/office/word/2006/wordml" xmlns:wps="http://schemas.microsoft.com/office/word/2010/wordprocessingShape" mc:Ignorable="w14 w15 w16se w16cid w16 w16cex w16sdtdh w16du wp14">
-  <w15:commentEx w15:paraId="2D264803" w15:done="0"/>
-</w15:commentsEx>
-</file>
-
-<file path=word/commentsExtensible.xml><?xml version="1.0" encoding="utf-8"?>
-<w16cex:commentsExtensible xmlns:wpc="http://schemas.microsoft.com/office/word/2010/wordprocessingCanvas" xmlns:cx="http://schemas.microsoft.com/office/drawing/2014/chartex" xmlns:cx1="http://schemas.microsoft.com/office/drawing/2015/9/8/chartex" xmlns:cx2="http://schemas.microsoft.com/office/drawing/2015/10/21/chartex" xmlns:cx3="http://schemas.microsoft.com/office/drawing/2016/5/9/chartex" xmlns:cx4="http://schemas.microsoft.com/office/drawing/2016/5/10/chartex" xmlns:cx5="http://schemas.microsoft.com/office/drawing/2016/5/11/chartex" xmlns:cx6="http://schemas.microsoft.com/office/drawing/2016/5/12/chartex" xmlns:cx7="http://schemas.microsoft.com/office/drawing/2016/5/13/chartex" xmlns:cx8="http://schemas.microsoft.com/office/drawing/2016/5/14/chartex" xmlns:cr="http://schemas.microsoft.com/office/comments/2020/reactions" xmlns:mc="http://schemas.openxmlformats.org/markup-compatibility/2006" xmlns:aink="http://schemas.microsoft.com/office/drawing/2016/ink" xmlns:am3d="http://schemas.microsoft.com/office/drawing/2017/model3d" xmlns:o="urn:schemas-microsoft-com:office:office" xmlns:oel="http://schemas.microsoft.com/office/2019/extlst" xmlns:r="http://schemas.openxmlformats.org/officeDocument/2006/relationships" xmlns:m="http://schemas.openxmlformats.org/officeDocument/2006/math" xmlns:v="urn:schemas-microsoft-com:vml" xmlns:wp14="http://schemas.microsoft.com/office/word/2010/wordprocessingDrawing" xmlns:wp="http://schemas.openxmlformats.org/drawingml/2006/wordprocessingDrawing" xmlns:w10="urn:schemas-microsoft-com:office:word" xmlns:w="http://schemas.openxmlformats.org/wordprocessingml/2006/main" xmlns:w14="http://schemas.microsoft.com/office/word/2010/wordml" xmlns:w15="http://schemas.microsoft.com/office/word/2012/wordml" xmlns:w16cex="http://schemas.microsoft.com/office/word/2018/wordml/cex" xmlns:w16cid="http://schemas.microsoft.com/office/word/2016/wordml/cid" xmlns:w16="http://schemas.microsoft.com/office/word/2018/wordml" xmlns:w16du="http://schemas.microsoft.com/office/word/2023/wordml/word16du" xmlns:w16sdtdh="http://schemas.microsoft.com/office/word/2020/wordml/sdtdatahash" xmlns:w16se="http://schemas.microsoft.com/office/word/2015/wordml/symex" xmlns:wpg="http://schemas.microsoft.com/office/word/2010/wordprocessingGroup" xmlns:wpi="http://schemas.microsoft.com/office/word/2010/wordprocessingInk" xmlns:wne="http://schemas.microsoft.com/office/word/2006/wordml" xmlns:wps="http://schemas.microsoft.com/office/word/2010/wordprocessingShape" mc:Ignorable="w14 w15 w16se w16cid w16 w16cex w16sdtdh cr w16du wp14">
-  <w16cex:commentExtensible w16cex:durableId="740737CF" w16cex:dateUtc="2024-11-19T15:26:00Z"/>
-</w16cex:commentsExtensible>
-</file>
-
-<file path=word/commentsIds.xml><?xml version="1.0" encoding="utf-8"?>
-<w16cid:commentsIds xmlns:wpc="http://schemas.microsoft.com/office/word/2010/wordprocessingCanvas" xmlns:cx="http://schemas.microsoft.com/office/drawing/2014/chartex" xmlns:cx1="http://schemas.microsoft.com/office/drawing/2015/9/8/chartex" xmlns:cx2="http://schemas.microsoft.com/office/drawing/2015/10/21/chartex" xmlns:cx3="http://schemas.microsoft.com/office/drawing/2016/5/9/chartex" xmlns:cx4="http://schemas.microsoft.com/office/drawing/2016/5/10/chartex" xmlns:cx5="http://schemas.microsoft.com/office/drawing/2016/5/11/chartex" xmlns:cx6="http://schemas.microsoft.com/office/drawing/2016/5/12/chartex" xmlns:cx7="http://schemas.microsoft.com/office/drawing/2016/5/13/chartex" xmlns:cx8="http://schemas.microsoft.com/office/drawing/2016/5/14/chartex" xmlns:mc="http://schemas.openxmlformats.org/markup-compatibility/2006" xmlns:aink="http://schemas.microsoft.com/office/drawing/2016/ink" xmlns:am3d="http://schemas.microsoft.com/office/drawing/2017/model3d" xmlns:o="urn:schemas-microsoft-com:office:office" xmlns:oel="http://schemas.microsoft.com/office/2019/extlst" xmlns:r="http://schemas.openxmlformats.org/officeDocument/2006/relationships" xmlns:m="http://schemas.openxmlformats.org/officeDocument/2006/math" xmlns:v="urn:schemas-microsoft-com:vml" xmlns:wp14="http://schemas.microsoft.com/office/word/2010/wordprocessingDrawing" xmlns:wp="http://schemas.openxmlformats.org/drawingml/2006/wordprocessingDrawing" xmlns:w10="urn:schemas-microsoft-com:office:word" xmlns:w="http://schemas.openxmlformats.org/wordprocessingml/2006/main" xmlns:w14="http://schemas.microsoft.com/office/word/2010/wordml" xmlns:w15="http://schemas.microsoft.com/office/word/2012/wordml" xmlns:w16cex="http://schemas.microsoft.com/office/word/2018/wordml/cex" xmlns:w16cid="http://schemas.microsoft.com/office/word/2016/wordml/cid" xmlns:w16="http://schemas.microsoft.com/office/word/2018/wordml" xmlns:w16du="http://schemas.microsoft.com/office/word/2023/wordml/word16du" xmlns:w16sdtdh="http://schemas.microsoft.com/office/word/2020/wordml/sdtdatahash" xmlns:w16se="http://schemas.microsoft.com/office/word/2015/wordml/symex" xmlns:wpg="http://schemas.microsoft.com/office/word/2010/wordprocessingGroup" xmlns:wpi="http://schemas.microsoft.com/office/word/2010/wordprocessingInk" xmlns:wne="http://schemas.microsoft.com/office/word/2006/wordml" xmlns:wps="http://schemas.microsoft.com/office/word/2010/wordprocessingShape" mc:Ignorable="w14 w15 w16se w16cid w16 w16cex w16sdtdh w16du wp14">
-  <w16cid:commentId w16cid:paraId="2D264803" w16cid:durableId="740737CF"/>
-</w16cid:commentsIds>
-</file>
-
-<file path=word/people.xml><?xml version="1.0" encoding="utf-8"?>
-<w15:people xmlns:wpc="http://schemas.microsoft.com/office/word/2010/wordprocessingCanvas" xmlns:cx="http://schemas.microsoft.com/office/drawing/2014/chartex" xmlns:cx1="http://schemas.microsoft.com/office/drawing/2015/9/8/chartex" xmlns:cx2="http://schemas.microsoft.com/office/drawing/2015/10/21/chartex" xmlns:cx3="http://schemas.microsoft.com/office/drawing/2016/5/9/chartex" xmlns:cx4="http://schemas.microsoft.com/office/drawing/2016/5/10/chartex" xmlns:cx5="http://schemas.microsoft.com/office/drawing/2016/5/11/chartex" xmlns:cx6="http://schemas.microsoft.com/office/drawing/2016/5/12/chartex" xmlns:cx7="http://schemas.microsoft.com/office/drawing/2016/5/13/chartex" xmlns:cx8="http://schemas.microsoft.com/office/drawing/2016/5/14/chartex" xmlns:mc="http://schemas.openxmlformats.org/markup-compatibility/2006" xmlns:aink="http://schemas.microsoft.com/office/drawing/2016/ink" xmlns:am3d="http://schemas.microsoft.com/office/drawing/2017/model3d" xmlns:o="urn:schemas-microsoft-com:office:office" xmlns:oel="http://schemas.microsoft.com/office/2019/extlst" xmlns:r="http://schemas.openxmlformats.org/officeDocument/2006/relationships" xmlns:m="http://schemas.openxmlformats.org/officeDocument/2006/math" xmlns:v="urn:schemas-microsoft-com:vml" xmlns:wp14="http://schemas.microsoft.com/office/word/2010/wordprocessingDrawing" xmlns:wp="http://schemas.openxmlformats.org/drawingml/2006/wordprocessingDrawing" xmlns:w10="urn:schemas-microsoft-com:office:word" xmlns:w="http://schemas.openxmlformats.org/wordprocessingml/2006/main" xmlns:w14="http://schemas.microsoft.com/office/word/2010/wordml" xmlns:w15="http://schemas.microsoft.com/office/word/2012/wordml" xmlns:w16cex="http://schemas.microsoft.com/office/word/2018/wordml/cex" xmlns:w16cid="http://schemas.microsoft.com/office/word/2016/wordml/cid" xmlns:w16="http://schemas.microsoft.com/office/word/2018/wordml" xmlns:w16du="http://schemas.microsoft.com/office/word/2023/wordml/word16du" xmlns:w16sdtdh="http://schemas.microsoft.com/office/word/2020/wordml/sdtdatahash" xmlns:w16se="http://schemas.microsoft.com/office/word/2015/wordml/symex" xmlns:wpg="http://schemas.microsoft.com/office/word/2010/wordprocessingGroup" xmlns:wpi="http://schemas.microsoft.com/office/word/2010/wordprocessingInk" xmlns:wne="http://schemas.microsoft.com/office/word/2006/wordml" xmlns:wps="http://schemas.microsoft.com/office/word/2010/wordprocessingShape" mc:Ignorable="w14 w15 w16se w16cid w16 w16cex w16sdtdh w16du wp14">
-  <w15:person w15:author="Lucie Della-Negra">
-    <w15:presenceInfo w15:providerId="AD" w15:userId="S::Lucie.Della-Negra@bordeaux-inp.fr::d42de48a-f5ca-4f08-b707-767e37f98575"/>
-  </w15:person>
-</w15:people>
 </file>
 
 <file path=word/styles.xml><?xml version="1.0" encoding="utf-8"?>
@@ -723,6 +645,7 @@
   <w:style w:type="character" w:default="1" w:styleId="Policepardfaut">
     <w:name w:val="Default Paragraph Font"/>
     <w:uiPriority w:val="1"/>
+    <w:semiHidden/>
     <w:unhideWhenUsed/>
   </w:style>
   <w:style w:type="table" w:default="1" w:styleId="TableauNormal">

</xml_diff>